<commit_message>
Added function that creates tests
fixed bugs and added function that creates tests
</commit_message>
<xml_diff>
--- a/test-project.docx
+++ b/test-project.docx
@@ -2244,7 +2244,7 @@
           </mc:Choice>
           <mc:Fallback>
             <w:pict>
-              <v:shapetype w14:anchorId="0F1CB532" id="_x0000_t38" coordsize="21600,21600" o:spt="38" o:oned="t" path="m,c@0,0@1,5400@1,10800@1,16200@2,21600,21600,21600e" filled="f">
+              <v:shapetype w14:anchorId="5B261AE5" id="_x0000_t38" coordsize="21600,21600" o:spt="38" o:oned="t" path="m,c@0,0@1,5400@1,10800@1,16200@2,21600,21600,21600e" filled="f">
                 <v:formulas>
                   <v:f eqn="mid #0 0"/>
                   <v:f eqn="val #0"/>
@@ -2328,7 +2328,7 @@
           </mc:Choice>
           <mc:Fallback>
             <w:pict>
-              <v:shapetype w14:anchorId="06C9FE62" id="_x0000_t32" coordsize="21600,21600" o:spt="32" o:oned="t" path="m,l21600,21600e" filled="f">
+              <v:shapetype w14:anchorId="16EEFE13" id="_x0000_t32" coordsize="21600,21600" o:spt="32" o:oned="t" path="m,l21600,21600e" filled="f">
                 <v:path arrowok="t" fillok="f" o:connecttype="none"/>
                 <o:lock v:ext="edit" shapetype="t"/>
               </v:shapetype>
@@ -2710,7 +2710,7 @@
           </mc:Choice>
           <mc:Fallback>
             <w:pict>
-              <v:shape w14:anchorId="10DEBD75" id="Соединитель: изогнутый 66" o:spid="_x0000_s1026" type="#_x0000_t38" style="position:absolute;margin-left:241.65pt;margin-top:11.55pt;width:53.4pt;height:94.35pt;flip:y;z-index:251764736;visibility:visible;mso-wrap-style:square;mso-width-percent:0;mso-height-percent:0;mso-wrap-distance-left:9pt;mso-wrap-distance-top:0;mso-wrap-distance-right:9pt;mso-wrap-distance-bottom:0;mso-position-horizontal:absolute;mso-position-horizontal-relative:text;mso-position-vertical:absolute;mso-position-vertical-relative:text;mso-width-percent:0;mso-height-percent:0;mso-width-relative:margin;mso-height-relative:margin" o:gfxdata="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" adj="10800" strokecolor="#4472c4 [3204]" strokeweight=".5pt">
+              <v:shape w14:anchorId="4EFB34E1" id="Соединитель: изогнутый 66" o:spid="_x0000_s1026" type="#_x0000_t38" style="position:absolute;margin-left:241.65pt;margin-top:11.55pt;width:53.4pt;height:94.35pt;flip:y;z-index:251764736;visibility:visible;mso-wrap-style:square;mso-width-percent:0;mso-height-percent:0;mso-wrap-distance-left:9pt;mso-wrap-distance-top:0;mso-wrap-distance-right:9pt;mso-wrap-distance-bottom:0;mso-position-horizontal:absolute;mso-position-horizontal-relative:text;mso-position-vertical:absolute;mso-position-vertical-relative:text;mso-width-percent:0;mso-height-percent:0;mso-width-relative:margin;mso-height-relative:margin" o:gfxdata="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" adj="10800" strokecolor="#4472c4 [3204]" strokeweight=".5pt">
                 <v:stroke endarrow="block" joinstyle="miter"/>
               </v:shape>
             </w:pict>
@@ -2782,7 +2782,7 @@
           </mc:Choice>
           <mc:Fallback>
             <w:pict>
-              <v:shape w14:anchorId="3762A895" id="Соединитель: изогнутый 52" o:spid="_x0000_s1026" type="#_x0000_t38" style="position:absolute;margin-left:247.55pt;margin-top:11.15pt;width:8.85pt;height:14.9pt;flip:y;z-index:251751424;visibility:visible;mso-wrap-style:square;mso-width-percent:0;mso-height-percent:0;mso-wrap-distance-left:9pt;mso-wrap-distance-top:0;mso-wrap-distance-right:9pt;mso-wrap-distance-bottom:0;mso-position-horizontal:absolute;mso-position-horizontal-relative:text;mso-position-vertical:absolute;mso-position-vertical-relative:text;mso-width-percent:0;mso-height-percent:0;mso-width-relative:margin;mso-height-relative:margin" o:gfxdata="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" adj="10800" strokecolor="#ed7d31 [3205]" strokeweight=".5pt">
+              <v:shape w14:anchorId="7D6787DC" id="Соединитель: изогнутый 52" o:spid="_x0000_s1026" type="#_x0000_t38" style="position:absolute;margin-left:247.55pt;margin-top:11.15pt;width:8.85pt;height:14.9pt;flip:y;z-index:251751424;visibility:visible;mso-wrap-style:square;mso-width-percent:0;mso-height-percent:0;mso-wrap-distance-left:9pt;mso-wrap-distance-top:0;mso-wrap-distance-right:9pt;mso-wrap-distance-bottom:0;mso-position-horizontal:absolute;mso-position-horizontal-relative:text;mso-position-vertical:absolute;mso-position-vertical-relative:text;mso-width-percent:0;mso-height-percent:0;mso-width-relative:margin;mso-height-relative:margin" o:gfxdata="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" adj="10800" strokecolor="#ed7d31 [3205]" strokeweight=".5pt">
                 <v:stroke endarrow="block" joinstyle="miter"/>
               </v:shape>
             </w:pict>
@@ -3014,7 +3014,7 @@
           </mc:Choice>
           <mc:Fallback>
             <w:pict>
-              <v:shape w14:anchorId="21693496" id="Прямая со стрелкой 61" o:spid="_x0000_s1026" type="#_x0000_t32" style="position:absolute;margin-left:447.55pt;margin-top:21.3pt;width:67.75pt;height:21.75pt;flip:x y;z-index:251760640;visibility:visible;mso-wrap-style:square;mso-width-percent:0;mso-height-percent:0;mso-wrap-distance-left:9pt;mso-wrap-distance-top:0;mso-wrap-distance-right:9pt;mso-wrap-distance-bottom:0;mso-position-horizontal:absolute;mso-position-horizontal-relative:text;mso-position-vertical:absolute;mso-position-vertical-relative:text;mso-width-percent:0;mso-height-percent:0;mso-width-relative:margin;mso-height-relative:margin" o:gfxdata="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" strokecolor="#4472c4 [3204]" strokeweight=".5pt">
+              <v:shape w14:anchorId="105BF102" id="Прямая со стрелкой 61" o:spid="_x0000_s1026" type="#_x0000_t32" style="position:absolute;margin-left:447.55pt;margin-top:21.3pt;width:67.75pt;height:21.75pt;flip:x y;z-index:251760640;visibility:visible;mso-wrap-style:square;mso-width-percent:0;mso-height-percent:0;mso-wrap-distance-left:9pt;mso-wrap-distance-top:0;mso-wrap-distance-right:9pt;mso-wrap-distance-bottom:0;mso-position-horizontal:absolute;mso-position-horizontal-relative:text;mso-position-vertical:absolute;mso-position-vertical-relative:text;mso-width-percent:0;mso-height-percent:0;mso-width-relative:margin;mso-height-relative:margin" o:gfxdata="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" strokecolor="#4472c4 [3204]" strokeweight=".5pt">
                 <v:stroke endarrow="block" joinstyle="miter"/>
               </v:shape>
             </w:pict>
@@ -3546,7 +3546,7 @@
           </mc:Choice>
           <mc:Fallback>
             <w:pict>
-              <v:shape w14:anchorId="1514D6E9" id="Прямая со стрелкой 20" o:spid="_x0000_s1026" type="#_x0000_t32" style="position:absolute;margin-left:241.65pt;margin-top:5.1pt;width:50.1pt;height:70.75pt;flip:y;z-index:251778048;visibility:visible;mso-wrap-style:square;mso-width-percent:0;mso-height-percent:0;mso-wrap-distance-left:9pt;mso-wrap-distance-top:0;mso-wrap-distance-right:9pt;mso-wrap-distance-bottom:0;mso-position-horizontal:absolute;mso-position-horizontal-relative:text;mso-position-vertical:absolute;mso-position-vertical-relative:text;mso-width-percent:0;mso-height-percent:0;mso-width-relative:margin;mso-height-relative:margin" o:gfxdata="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" strokecolor="#4472c4 [3204]" strokeweight=".5pt">
+              <v:shape w14:anchorId="5CBBF29D" id="Прямая со стрелкой 20" o:spid="_x0000_s1026" type="#_x0000_t32" style="position:absolute;margin-left:241.65pt;margin-top:5.1pt;width:50.1pt;height:70.75pt;flip:y;z-index:251778048;visibility:visible;mso-wrap-style:square;mso-width-percent:0;mso-height-percent:0;mso-wrap-distance-left:9pt;mso-wrap-distance-top:0;mso-wrap-distance-right:9pt;mso-wrap-distance-bottom:0;mso-position-horizontal:absolute;mso-position-horizontal-relative:text;mso-position-vertical:absolute;mso-position-vertical-relative:text;mso-width-percent:0;mso-height-percent:0;mso-width-relative:margin;mso-height-relative:margin" o:gfxdata="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" strokecolor="#4472c4 [3204]" strokeweight=".5pt">
                 <v:stroke endarrow="block" joinstyle="miter"/>
               </v:shape>
             </w:pict>
@@ -3618,7 +3618,7 @@
           </mc:Choice>
           <mc:Fallback>
             <w:pict>
-              <v:shape w14:anchorId="2A4A8E5B" id="Прямая со стрелкой 11" o:spid="_x0000_s1026" type="#_x0000_t32" style="position:absolute;margin-left:286.6pt;margin-top:5.1pt;width:14.3pt;height:75.9pt;flip:y;z-index:251770880;visibility:visible;mso-wrap-style:square;mso-width-percent:0;mso-height-percent:0;mso-wrap-distance-left:9pt;mso-wrap-distance-top:0;mso-wrap-distance-right:9pt;mso-wrap-distance-bottom:0;mso-position-horizontal:absolute;mso-position-horizontal-relative:text;mso-position-vertical:absolute;mso-position-vertical-relative:text;mso-width-percent:0;mso-height-percent:0;mso-width-relative:margin;mso-height-relative:margin" o:gfxdata="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" strokecolor="#4472c4 [3204]" strokeweight=".5pt">
+              <v:shape w14:anchorId="75759268" id="Прямая со стрелкой 11" o:spid="_x0000_s1026" type="#_x0000_t32" style="position:absolute;margin-left:286.6pt;margin-top:5.1pt;width:14.3pt;height:75.9pt;flip:y;z-index:251770880;visibility:visible;mso-wrap-style:square;mso-width-percent:0;mso-height-percent:0;mso-wrap-distance-left:9pt;mso-wrap-distance-top:0;mso-wrap-distance-right:9pt;mso-wrap-distance-bottom:0;mso-position-horizontal:absolute;mso-position-horizontal-relative:text;mso-position-vertical:absolute;mso-position-vertical-relative:text;mso-width-percent:0;mso-height-percent:0;mso-width-relative:margin;mso-height-relative:margin" o:gfxdata="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" strokecolor="#4472c4 [3204]" strokeweight=".5pt">
                 <v:stroke endarrow="block" joinstyle="miter"/>
               </v:shape>
             </w:pict>
@@ -3684,7 +3684,7 @@
           </mc:Choice>
           <mc:Fallback>
             <w:pict>
-              <v:shape w14:anchorId="58C813BC" id="Прямая со стрелкой 17" o:spid="_x0000_s1026" type="#_x0000_t32" style="position:absolute;margin-left:359.95pt;margin-top:5.4pt;width:43.85pt;height:31.85pt;flip:x y;z-index:251777024;visibility:visible;mso-wrap-style:square;mso-wrap-distance-left:9pt;mso-wrap-distance-top:0;mso-wrap-distance-right:9pt;mso-wrap-distance-bottom:0;mso-position-horizontal:absolute;mso-position-horizontal-relative:text;mso-position-vertical:absolute;mso-position-vertical-relative:text" o:gfxdata="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" strokecolor="#4472c4 [3204]" strokeweight=".5pt">
+              <v:shape w14:anchorId="6386F897" id="Прямая со стрелкой 17" o:spid="_x0000_s1026" type="#_x0000_t32" style="position:absolute;margin-left:359.95pt;margin-top:5.4pt;width:43.85pt;height:31.85pt;flip:x y;z-index:251777024;visibility:visible;mso-wrap-style:square;mso-wrap-distance-left:9pt;mso-wrap-distance-top:0;mso-wrap-distance-right:9pt;mso-wrap-distance-bottom:0;mso-position-horizontal:absolute;mso-position-horizontal-relative:text;mso-position-vertical:absolute;mso-position-vertical-relative:text" o:gfxdata="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" strokecolor="#4472c4 [3204]" strokeweight=".5pt">
                 <v:stroke endarrow="block" joinstyle="miter"/>
               </v:shape>
             </w:pict>
@@ -3756,7 +3756,7 @@
           </mc:Choice>
           <mc:Fallback>
             <w:pict>
-              <v:shape w14:anchorId="587D6FB6" id="Прямая со стрелкой 8" o:spid="_x0000_s1026" type="#_x0000_t32" style="position:absolute;margin-left:359.85pt;margin-top:3.4pt;width:123.1pt;height:26.15pt;flip:x y;z-index:251765760;visibility:visible;mso-wrap-style:square;mso-width-percent:0;mso-height-percent:0;mso-wrap-distance-left:9pt;mso-wrap-distance-top:0;mso-wrap-distance-right:9pt;mso-wrap-distance-bottom:0;mso-position-horizontal:absolute;mso-position-horizontal-relative:text;mso-position-vertical:absolute;mso-position-vertical-relative:text;mso-width-percent:0;mso-height-percent:0;mso-width-relative:margin;mso-height-relative:margin" o:gfxdata="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" strokecolor="#4472c4 [3204]" strokeweight=".5pt">
+              <v:shape w14:anchorId="6E55A210" id="Прямая со стрелкой 8" o:spid="_x0000_s1026" type="#_x0000_t32" style="position:absolute;margin-left:359.85pt;margin-top:3.4pt;width:123.1pt;height:26.15pt;flip:x y;z-index:251765760;visibility:visible;mso-wrap-style:square;mso-width-percent:0;mso-height-percent:0;mso-wrap-distance-left:9pt;mso-wrap-distance-top:0;mso-wrap-distance-right:9pt;mso-wrap-distance-bottom:0;mso-position-horizontal:absolute;mso-position-horizontal-relative:text;mso-position-vertical:absolute;mso-position-vertical-relative:text;mso-width-percent:0;mso-height-percent:0;mso-width-relative:margin;mso-height-relative:margin" o:gfxdata="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" strokecolor="#4472c4 [3204]" strokeweight=".5pt">
                 <v:stroke endarrow="block" joinstyle="miter"/>
               </v:shape>
             </w:pict>
@@ -3986,7 +3986,7 @@
           </mc:Choice>
           <mc:Fallback>
             <w:pict>
-              <v:shape w14:anchorId="22D347FF" id="Прямая со стрелкой 44" o:spid="_x0000_s1026" type="#_x0000_t32" style="position:absolute;margin-left:200.35pt;margin-top:9.6pt;width:3.6pt;height:15.45pt;flip:x y;z-index:251731968;visibility:visible;mso-wrap-style:square;mso-width-percent:0;mso-height-percent:0;mso-wrap-distance-left:9pt;mso-wrap-distance-top:0;mso-wrap-distance-right:9pt;mso-wrap-distance-bottom:0;mso-position-horizontal:absolute;mso-position-horizontal-relative:text;mso-position-vertical:absolute;mso-position-vertical-relative:text;mso-width-percent:0;mso-height-percent:0;mso-width-relative:margin;mso-height-relative:margin" o:gfxdata="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" strokecolor="#4472c4 [3204]" strokeweight=".5pt">
+              <v:shape w14:anchorId="6DB80B30" id="Прямая со стрелкой 44" o:spid="_x0000_s1026" type="#_x0000_t32" style="position:absolute;margin-left:200.35pt;margin-top:9.6pt;width:3.6pt;height:15.45pt;flip:x y;z-index:251731968;visibility:visible;mso-wrap-style:square;mso-width-percent:0;mso-height-percent:0;mso-wrap-distance-left:9pt;mso-wrap-distance-top:0;mso-wrap-distance-right:9pt;mso-wrap-distance-bottom:0;mso-position-horizontal:absolute;mso-position-horizontal-relative:text;mso-position-vertical:absolute;mso-position-vertical-relative:text;mso-width-percent:0;mso-height-percent:0;mso-width-relative:margin;mso-height-relative:margin" o:gfxdata="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" strokecolor="#4472c4 [3204]" strokeweight=".5pt">
                 <v:stroke endarrow="block" joinstyle="miter"/>
               </v:shape>
             </w:pict>
@@ -4084,14 +4084,7 @@
                                 <w:color w:val="0D0D0D" w:themeColor="text1" w:themeTint="F2"/>
                                 <w:lang w:val="en-US"/>
                               </w:rPr>
-                              <w:t>Select</w:t>
-                            </w:r>
-                            <w:r>
-                              <w:rPr>
-                                <w:color w:val="0D0D0D" w:themeColor="text1" w:themeTint="F2"/>
-                                <w:lang w:val="en-US"/>
-                              </w:rPr>
-                              <w:t>+css</w:t>
+                              <w:t>Select+css</w:t>
                             </w:r>
                             <w:proofErr w:type="spellEnd"/>
                           </w:p>
@@ -4135,14 +4128,7 @@
                           <w:color w:val="0D0D0D" w:themeColor="text1" w:themeTint="F2"/>
                           <w:lang w:val="en-US"/>
                         </w:rPr>
-                        <w:t>Select</w:t>
-                      </w:r>
-                      <w:r>
-                        <w:rPr>
-                          <w:color w:val="0D0D0D" w:themeColor="text1" w:themeTint="F2"/>
-                          <w:lang w:val="en-US"/>
-                        </w:rPr>
-                        <w:t>+css</w:t>
+                        <w:t>Select+css</w:t>
                       </w:r>
                       <w:proofErr w:type="spellEnd"/>
                     </w:p>
@@ -4710,12 +4696,11 @@
         </mc:AlternateContent>
       </w:r>
     </w:p>
+    <w:p/>
     <w:p>
       <w:bookmarkStart w:id="0" w:name="_GoBack"/>
       <w:bookmarkEnd w:id="0"/>
     </w:p>
-    <w:p/>
-    <w:p/>
     <w:p/>
     <w:tbl>
       <w:tblPr>

</xml_diff>